<commit_message>
updated screenshots and added textures
</commit_message>
<xml_diff>
--- a/noclip screenshots.docx
+++ b/noclip screenshots.docx
@@ -130,6 +130,9 @@
         <w:tabs>
           <w:tab w:val="left" w:pos="1056"/>
         </w:tabs>
+        <w:rPr>
+          <w:noProof/>
+        </w:rPr>
       </w:pPr>
       <w:r>
         <w:lastRenderedPageBreak/>
@@ -163,6 +166,218 @@
                     <a:xfrm>
                       <a:off x="0" y="0"/>
                       <a:ext cx="5852160" cy="2857500"/>
+                    </a:xfrm>
+                    <a:prstGeom prst="rect">
+                      <a:avLst/>
+                    </a:prstGeom>
+                    <a:ln>
+                      <a:noFill/>
+                    </a:ln>
+                    <a:extLst>
+                      <a:ext uri="{53640926-AAD7-44D8-BBD7-CCE9431645EC}">
+                        <a14:shadowObscured xmlns:a14="http://schemas.microsoft.com/office/drawing/2010/main"/>
+                      </a:ext>
+                    </a:extLst>
+                  </pic:spPr>
+                </pic:pic>
+              </a:graphicData>
+            </a:graphic>
+          </wp:inline>
+        </w:drawing>
+      </w:r>
+    </w:p>
+    <w:p/>
+    <w:p>
+      <w:pPr>
+        <w:rPr>
+          <w:noProof/>
+        </w:rPr>
+      </w:pPr>
+    </w:p>
+    <w:p>
+      <w:pPr>
+        <w:tabs>
+          <w:tab w:val="left" w:pos="2244"/>
+        </w:tabs>
+        <w:rPr>
+          <w:noProof/>
+        </w:rPr>
+      </w:pPr>
+      <w:r>
+        <w:tab/>
+      </w:r>
+      <w:r>
+        <w:rPr>
+          <w:noProof/>
+        </w:rPr>
+        <w:drawing>
+          <wp:inline distT="0" distB="0" distL="0" distR="0" wp14:anchorId="372FD4F0" wp14:editId="73E84627">
+            <wp:extent cx="6323921" cy="2788920"/>
+            <wp:effectExtent l="0" t="0" r="1270" b="0"/>
+            <wp:docPr id="4" name="Picture 4" descr="Graphical user interface&#10;&#10;Description automatically generated"/>
+            <wp:cNvGraphicFramePr>
+              <a:graphicFrameLocks xmlns:a="http://schemas.openxmlformats.org/drawingml/2006/main" noChangeAspect="1"/>
+            </wp:cNvGraphicFramePr>
+            <a:graphic xmlns:a="http://schemas.openxmlformats.org/drawingml/2006/main">
+              <a:graphicData uri="http://schemas.openxmlformats.org/drawingml/2006/picture">
+                <pic:pic xmlns:pic="http://schemas.openxmlformats.org/drawingml/2006/picture">
+                  <pic:nvPicPr>
+                    <pic:cNvPr id="4" name="Picture 4" descr="Graphical user interface&#10;&#10;Description automatically generated"/>
+                    <pic:cNvPicPr/>
+                  </pic:nvPicPr>
+                  <pic:blipFill rotWithShape="1">
+                    <a:blip r:embed="rId7"/>
+                    <a:srcRect l="25128" t="17550" r="29231" b="46666"/>
+                    <a:stretch/>
+                  </pic:blipFill>
+                  <pic:spPr bwMode="auto">
+                    <a:xfrm>
+                      <a:off x="0" y="0"/>
+                      <a:ext cx="6332186" cy="2792565"/>
+                    </a:xfrm>
+                    <a:prstGeom prst="rect">
+                      <a:avLst/>
+                    </a:prstGeom>
+                    <a:ln>
+                      <a:noFill/>
+                    </a:ln>
+                    <a:extLst>
+                      <a:ext uri="{53640926-AAD7-44D8-BBD7-CCE9431645EC}">
+                        <a14:shadowObscured xmlns:a14="http://schemas.microsoft.com/office/drawing/2010/main"/>
+                      </a:ext>
+                    </a:extLst>
+                  </pic:spPr>
+                </pic:pic>
+              </a:graphicData>
+            </a:graphic>
+          </wp:inline>
+        </w:drawing>
+      </w:r>
+    </w:p>
+    <w:p/>
+    <w:p/>
+    <w:p/>
+    <w:p>
+      <w:pPr>
+        <w:tabs>
+          <w:tab w:val="left" w:pos="2952"/>
+        </w:tabs>
+      </w:pPr>
+      <w:r>
+        <w:tab/>
+      </w:r>
+    </w:p>
+    <w:p>
+      <w:pPr>
+        <w:tabs>
+          <w:tab w:val="left" w:pos="2952"/>
+        </w:tabs>
+      </w:pPr>
+    </w:p>
+    <w:p>
+      <w:pPr>
+        <w:tabs>
+          <w:tab w:val="left" w:pos="2952"/>
+        </w:tabs>
+      </w:pPr>
+    </w:p>
+    <w:p>
+      <w:pPr>
+        <w:tabs>
+          <w:tab w:val="left" w:pos="2952"/>
+        </w:tabs>
+        <w:rPr>
+          <w:noProof/>
+        </w:rPr>
+      </w:pPr>
+      <w:r>
+        <w:rPr>
+          <w:noProof/>
+        </w:rPr>
+        <w:drawing>
+          <wp:inline distT="0" distB="0" distL="0" distR="0" wp14:anchorId="758D6902" wp14:editId="685656D2">
+            <wp:extent cx="6057900" cy="2613212"/>
+            <wp:effectExtent l="0" t="0" r="0" b="0"/>
+            <wp:docPr id="5" name="Picture 5" descr="A screenshot of a video game&#10;&#10;Description automatically generated"/>
+            <wp:cNvGraphicFramePr>
+              <a:graphicFrameLocks xmlns:a="http://schemas.openxmlformats.org/drawingml/2006/main" noChangeAspect="1"/>
+            </wp:cNvGraphicFramePr>
+            <a:graphic xmlns:a="http://schemas.openxmlformats.org/drawingml/2006/main">
+              <a:graphicData uri="http://schemas.openxmlformats.org/drawingml/2006/picture">
+                <pic:pic xmlns:pic="http://schemas.openxmlformats.org/drawingml/2006/picture">
+                  <pic:nvPicPr>
+                    <pic:cNvPr id="5" name="Picture 5" descr="A screenshot of a video game&#10;&#10;Description automatically generated"/>
+                    <pic:cNvPicPr/>
+                  </pic:nvPicPr>
+                  <pic:blipFill rotWithShape="1">
+                    <a:blip r:embed="rId8"/>
+                    <a:srcRect l="24744" t="17778" r="29487" b="47122"/>
+                    <a:stretch/>
+                  </pic:blipFill>
+                  <pic:spPr bwMode="auto">
+                    <a:xfrm>
+                      <a:off x="0" y="0"/>
+                      <a:ext cx="6071337" cy="2619008"/>
+                    </a:xfrm>
+                    <a:prstGeom prst="rect">
+                      <a:avLst/>
+                    </a:prstGeom>
+                    <a:ln>
+                      <a:noFill/>
+                    </a:ln>
+                    <a:extLst>
+                      <a:ext uri="{53640926-AAD7-44D8-BBD7-CCE9431645EC}">
+                        <a14:shadowObscured xmlns:a14="http://schemas.microsoft.com/office/drawing/2010/main"/>
+                      </a:ext>
+                    </a:extLst>
+                  </pic:spPr>
+                </pic:pic>
+              </a:graphicData>
+            </a:graphic>
+          </wp:inline>
+        </w:drawing>
+      </w:r>
+    </w:p>
+    <w:p/>
+    <w:p/>
+    <w:p/>
+    <w:p/>
+    <w:p>
+      <w:pPr>
+        <w:rPr>
+          <w:noProof/>
+        </w:rPr>
+      </w:pPr>
+    </w:p>
+    <w:p>
+      <w:r>
+        <w:rPr>
+          <w:noProof/>
+        </w:rPr>
+        <w:drawing>
+          <wp:inline distT="0" distB="0" distL="0" distR="0" wp14:anchorId="0772D4F8" wp14:editId="00872688">
+            <wp:extent cx="6386091" cy="2842260"/>
+            <wp:effectExtent l="0" t="0" r="0" b="0"/>
+            <wp:docPr id="6" name="Picture 6" descr="Graphical user interface, website&#10;&#10;Description automatically generated"/>
+            <wp:cNvGraphicFramePr>
+              <a:graphicFrameLocks xmlns:a="http://schemas.openxmlformats.org/drawingml/2006/main" noChangeAspect="1"/>
+            </wp:cNvGraphicFramePr>
+            <a:graphic xmlns:a="http://schemas.openxmlformats.org/drawingml/2006/main">
+              <a:graphicData uri="http://schemas.openxmlformats.org/drawingml/2006/picture">
+                <pic:pic xmlns:pic="http://schemas.openxmlformats.org/drawingml/2006/picture">
+                  <pic:nvPicPr>
+                    <pic:cNvPr id="6" name="Picture 6" descr="Graphical user interface, website&#10;&#10;Description automatically generated"/>
+                    <pic:cNvPicPr/>
+                  </pic:nvPicPr>
+                  <pic:blipFill rotWithShape="1">
+                    <a:blip r:embed="rId9"/>
+                    <a:srcRect l="24872" t="17550" r="29615" b="46438"/>
+                    <a:stretch/>
+                  </pic:blipFill>
+                  <pic:spPr bwMode="auto">
+                    <a:xfrm>
+                      <a:off x="0" y="0"/>
+                      <a:ext cx="6391459" cy="2844649"/>
                     </a:xfrm>
                     <a:prstGeom prst="rect">
                       <a:avLst/>

</xml_diff>